<commit_message>
DV Cat 1 & 2 Answers
</commit_message>
<xml_diff>
--- a/DV - Data Visualization/DV_QP_CAT_1_Ans.docx
+++ b/DV - Data Visualization/DV_QP_CAT_1_Ans.docx
@@ -171,27 +171,7 @@
           <w:sz w:val="28"/>
           <w:szCs w:val="28"/>
         </w:rPr>
-        <w:t xml:space="preserve">Differentiate between Descriptive and </w:t>
-      </w:r>
-      <w:r>
-        <w:rPr>
-          <w:rFonts w:cstheme="minorHAnsi"/>
-          <w:b/>
-          <w:bCs/>
-          <w:sz w:val="28"/>
-          <w:szCs w:val="28"/>
-        </w:rPr>
-        <w:t>Inferential</w:t>
-      </w:r>
-      <w:r>
-        <w:rPr>
-          <w:rFonts w:cstheme="minorHAnsi"/>
-          <w:b/>
-          <w:bCs/>
-          <w:sz w:val="28"/>
-          <w:szCs w:val="28"/>
-        </w:rPr>
-        <w:t xml:space="preserve"> Statistics.</w:t>
+        <w:t>Differentiate between Descriptive and Inferential Statistics.</w:t>
       </w:r>
     </w:p>
     <w:p>
@@ -289,6 +269,7 @@
                 <w:szCs w:val="32"/>
               </w:rPr>
             </w:pPr>
+            <w:proofErr w:type="spellStart"/>
             <w:r>
               <w:rPr>
                 <w:b/>
@@ -296,7 +277,17 @@
                 <w:sz w:val="32"/>
                 <w:szCs w:val="32"/>
               </w:rPr>
-              <w:t>S.No.</w:t>
+              <w:t>S.No</w:t>
+            </w:r>
+            <w:proofErr w:type="spellEnd"/>
+            <w:r>
+              <w:rPr>
+                <w:b/>
+                <w:bCs/>
+                <w:sz w:val="32"/>
+                <w:szCs w:val="32"/>
+              </w:rPr>
+              <w:t>.</w:t>
             </w:r>
           </w:p>
         </w:tc>
@@ -516,21 +507,7 @@
                 <w:sz w:val="32"/>
                 <w:szCs w:val="32"/>
               </w:rPr>
-              <w:t xml:space="preserve">It allows us to compare </w:t>
-            </w:r>
-            <w:r>
-              <w:rPr>
-                <w:sz w:val="32"/>
-                <w:szCs w:val="32"/>
-              </w:rPr>
-              <w:t>data and</w:t>
-            </w:r>
-            <w:r>
-              <w:rPr>
-                <w:sz w:val="32"/>
-                <w:szCs w:val="32"/>
-              </w:rPr>
-              <w:t xml:space="preserve"> make hypotheses and predictions.</w:t>
+              <w:t>It allows us to compare data and make hypotheses and predictions.</w:t>
             </w:r>
           </w:p>
         </w:tc>
@@ -914,23 +891,7 @@
           <w:sz w:val="28"/>
           <w:szCs w:val="28"/>
         </w:rPr>
-        <w:t xml:space="preserve">There are 5 basic </w:t>
-      </w:r>
-      <w:r>
-        <w:rPr>
-          <w:rFonts w:cstheme="minorHAnsi"/>
-          <w:sz w:val="28"/>
-          <w:szCs w:val="28"/>
-        </w:rPr>
-        <w:t xml:space="preserve">data </w:t>
-      </w:r>
-      <w:r>
-        <w:rPr>
-          <w:rFonts w:cstheme="minorHAnsi"/>
-          <w:sz w:val="28"/>
-          <w:szCs w:val="28"/>
-        </w:rPr>
-        <w:t>types of objects in the R language:</w:t>
+        <w:t>There are 5 basic data types of objects in the R language:</w:t>
       </w:r>
     </w:p>
     <w:p>
@@ -1233,6 +1194,40 @@
           <w:szCs w:val="28"/>
         </w:rPr>
         <w:lastRenderedPageBreak/>
+        <w:t>2.b) Explain the statement of Hypothesis in detail.</w:t>
+      </w:r>
+    </w:p>
+    <w:p>
+      <w:pPr>
+        <w:rPr>
+          <w:rFonts w:cstheme="minorHAnsi"/>
+          <w:b/>
+          <w:bCs/>
+          <w:color w:val="FF0000"/>
+          <w:sz w:val="28"/>
+          <w:szCs w:val="28"/>
+        </w:rPr>
+      </w:pPr>
+      <w:r>
+        <w:rPr>
+          <w:rFonts w:cstheme="minorHAnsi"/>
+          <w:b/>
+          <w:bCs/>
+          <w:color w:val="FF0000"/>
+          <w:sz w:val="28"/>
+          <w:szCs w:val="28"/>
+        </w:rPr>
+        <w:t>Ans.</w:t>
+      </w:r>
+      <w:r>
+        <w:rPr>
+          <w:rFonts w:cstheme="minorHAnsi"/>
+          <w:b/>
+          <w:bCs/>
+          <w:color w:val="FF0000"/>
+          <w:sz w:val="28"/>
+          <w:szCs w:val="28"/>
+        </w:rPr>
         <w:t>2</w:t>
       </w:r>
       <w:r>
@@ -1240,24 +1235,13 @@
           <w:rFonts w:cstheme="minorHAnsi"/>
           <w:b/>
           <w:bCs/>
-          <w:sz w:val="28"/>
-          <w:szCs w:val="28"/>
-        </w:rPr>
-        <w:t>.b) Explain the statement of Hypothesis in detail</w:t>
-      </w:r>
-      <w:r>
-        <w:rPr>
-          <w:rFonts w:cstheme="minorHAnsi"/>
-          <w:b/>
-          <w:bCs/>
+          <w:color w:val="FF0000"/>
           <w:sz w:val="28"/>
           <w:szCs w:val="28"/>
         </w:rPr>
         <w:t>.</w:t>
       </w:r>
-    </w:p>
-    <w:p>
-      <w:pPr>
+      <w:r>
         <w:rPr>
           <w:rFonts w:cstheme="minorHAnsi"/>
           <w:b/>
@@ -1266,7 +1250,8 @@
           <w:sz w:val="28"/>
           <w:szCs w:val="28"/>
         </w:rPr>
-      </w:pPr>
+        <w:t>b</w:t>
+      </w:r>
       <w:r>
         <w:rPr>
           <w:rFonts w:cstheme="minorHAnsi"/>
@@ -1276,50 +1261,6 @@
           <w:sz w:val="28"/>
           <w:szCs w:val="28"/>
         </w:rPr>
-        <w:t>Ans.</w:t>
-      </w:r>
-      <w:r>
-        <w:rPr>
-          <w:rFonts w:cstheme="minorHAnsi"/>
-          <w:b/>
-          <w:bCs/>
-          <w:color w:val="FF0000"/>
-          <w:sz w:val="28"/>
-          <w:szCs w:val="28"/>
-        </w:rPr>
-        <w:t>2</w:t>
-      </w:r>
-      <w:r>
-        <w:rPr>
-          <w:rFonts w:cstheme="minorHAnsi"/>
-          <w:b/>
-          <w:bCs/>
-          <w:color w:val="FF0000"/>
-          <w:sz w:val="28"/>
-          <w:szCs w:val="28"/>
-        </w:rPr>
-        <w:t>.</w:t>
-      </w:r>
-      <w:r>
-        <w:rPr>
-          <w:rFonts w:cstheme="minorHAnsi"/>
-          <w:b/>
-          <w:bCs/>
-          <w:color w:val="FF0000"/>
-          <w:sz w:val="28"/>
-          <w:szCs w:val="28"/>
-        </w:rPr>
-        <w:t>b</w:t>
-      </w:r>
-      <w:r>
-        <w:rPr>
-          <w:rFonts w:cstheme="minorHAnsi"/>
-          <w:b/>
-          <w:bCs/>
-          <w:color w:val="FF0000"/>
-          <w:sz w:val="28"/>
-          <w:szCs w:val="28"/>
-        </w:rPr>
         <w:t>)</w:t>
       </w:r>
     </w:p>
@@ -1358,23 +1299,7 @@
           <w:sz w:val="28"/>
           <w:szCs w:val="28"/>
         </w:rPr>
-        <w:t xml:space="preserve">A statistical hypothesis is defined as a statement, which may or may not be true about the population parameter or about the probability distribution of the parameter that we wish to validate on the basis of sample information. Most times, experiments are performed with random samples instead of the entire population and inferences drawn from the observed results are then generalised over to the entire population. But before drawing inferences about the </w:t>
-      </w:r>
-      <w:r>
-        <w:rPr>
-          <w:rFonts w:cstheme="minorHAnsi"/>
-          <w:sz w:val="28"/>
-          <w:szCs w:val="28"/>
-        </w:rPr>
-        <w:t>population,</w:t>
-      </w:r>
-      <w:r>
-        <w:rPr>
-          <w:rFonts w:cstheme="minorHAnsi"/>
-          <w:sz w:val="28"/>
-          <w:szCs w:val="28"/>
-        </w:rPr>
-        <w:t xml:space="preserve"> it should be always kept in mind that the observed results might have come due to chance factor. In order to have an accurate or more precise inference, the chance factor should be ruled out.</w:t>
+        <w:t>A statistical hypothesis is defined as a statement, which may or may not be true about the population parameter or about the probability distribution of the parameter that we wish to validate on the basis of sample information. Most times, experiments are performed with random samples instead of the entire population and inferences drawn from the observed results are then generalised over to the entire population. But before drawing inferences about the population, it should be always kept in mind that the observed results might have come due to chance factor. In order to have an accurate or more precise inference, the chance factor should be ruled out.</w:t>
       </w:r>
     </w:p>
     <w:p>
@@ -1410,6 +1335,7 @@
         </w:rPr>
         <w:t xml:space="preserve">The probability of chance occurrence of the observed results is examined by the null hypothesis (H0 ). Null hypothesis is a statement of no differences. The other way to state null hypothesis is that the two samples came from the same population. Here, we assume that population is normally </w:t>
       </w:r>
+      <w:proofErr w:type="gramStart"/>
       <w:r>
         <w:rPr>
           <w:sz w:val="28"/>
@@ -1417,12 +1343,29 @@
         </w:rPr>
         <w:t>distributed</w:t>
       </w:r>
-      <w:r>
-        <w:rPr>
-          <w:sz w:val="28"/>
-          <w:szCs w:val="28"/>
-        </w:rPr>
-        <w:t xml:space="preserve"> and both the groups have equal means and standard deviations. Since the null hypothesis is a testable proposition, there is counter proposition to it known as alternative hypothesis and denoted by H1 . In contrast to null hypothesis, the alternative hypothesis (H1) proposes that </w:t>
+      <w:proofErr w:type="gramEnd"/>
+      <w:r>
+        <w:rPr>
+          <w:sz w:val="28"/>
+          <w:szCs w:val="28"/>
+        </w:rPr>
+        <w:t xml:space="preserve"> and both the groups have equal means and standard deviations. Since the null hypothesis is a testable proposition, there is counter proposition to it known as alternative hypothesis and denoted by H1 . In contrast to null hypothesis, the alternative hypothesis (H1) proposes </w:t>
+      </w:r>
+      <w:proofErr w:type="gramStart"/>
+      <w:r>
+        <w:rPr>
+          <w:sz w:val="28"/>
+          <w:szCs w:val="28"/>
+        </w:rPr>
+        <w:t>that</w:t>
+      </w:r>
+      <w:proofErr w:type="gramEnd"/>
+      <w:r>
+        <w:rPr>
+          <w:sz w:val="28"/>
+          <w:szCs w:val="28"/>
+        </w:rPr>
+        <w:t xml:space="preserve"> </w:t>
       </w:r>
     </w:p>
     <w:p>
@@ -1434,19 +1377,21 @@
           <w:szCs w:val="28"/>
         </w:rPr>
       </w:pPr>
-      <w:r>
-        <w:rPr>
-          <w:sz w:val="28"/>
-          <w:szCs w:val="28"/>
-        </w:rPr>
-        <w:t xml:space="preserve">i) </w:t>
-      </w:r>
-      <w:r>
-        <w:rPr>
-          <w:sz w:val="28"/>
-          <w:szCs w:val="28"/>
-        </w:rPr>
-        <w:t xml:space="preserve">the two samples belong to two different populations, </w:t>
+      <w:proofErr w:type="spellStart"/>
+      <w:r>
+        <w:rPr>
+          <w:sz w:val="28"/>
+          <w:szCs w:val="28"/>
+        </w:rPr>
+        <w:t>i</w:t>
+      </w:r>
+      <w:proofErr w:type="spellEnd"/>
+      <w:r>
+        <w:rPr>
+          <w:sz w:val="28"/>
+          <w:szCs w:val="28"/>
+        </w:rPr>
+        <w:t xml:space="preserve">) the two samples belong to two different populations, </w:t>
       </w:r>
     </w:p>
     <w:p>
@@ -1508,17 +1453,7 @@
           <w:szCs w:val="28"/>
         </w:rPr>
         <w:lastRenderedPageBreak/>
-        <w:t>2.c)</w:t>
-      </w:r>
-      <w:r>
-        <w:rPr>
-          <w:rFonts w:cstheme="minorHAnsi"/>
-          <w:b/>
-          <w:bCs/>
-          <w:sz w:val="28"/>
-          <w:szCs w:val="28"/>
-        </w:rPr>
-        <w:t xml:space="preserve"> Explain in short the following term</w:t>
+        <w:t>2.c) Explain in short the following term</w:t>
       </w:r>
       <w:r>
         <w:rPr>
@@ -1541,25 +1476,27 @@
           <w:szCs w:val="28"/>
         </w:rPr>
       </w:pPr>
-      <w:r>
-        <w:rPr>
-          <w:rFonts w:cstheme="minorHAnsi"/>
-          <w:b/>
-          <w:bCs/>
-          <w:sz w:val="28"/>
-          <w:szCs w:val="28"/>
-        </w:rPr>
-        <w:t>i) Random Variables</w:t>
-      </w:r>
-      <w:r>
-        <w:rPr>
-          <w:rFonts w:cstheme="minorHAnsi"/>
-          <w:b/>
-          <w:bCs/>
-          <w:sz w:val="28"/>
-          <w:szCs w:val="28"/>
-        </w:rPr>
-        <w:t xml:space="preserve"> </w:t>
+      <w:proofErr w:type="spellStart"/>
+      <w:r>
+        <w:rPr>
+          <w:rFonts w:cstheme="minorHAnsi"/>
+          <w:b/>
+          <w:bCs/>
+          <w:sz w:val="28"/>
+          <w:szCs w:val="28"/>
+        </w:rPr>
+        <w:t>i</w:t>
+      </w:r>
+      <w:proofErr w:type="spellEnd"/>
+      <w:r>
+        <w:rPr>
+          <w:rFonts w:cstheme="minorHAnsi"/>
+          <w:b/>
+          <w:bCs/>
+          <w:sz w:val="28"/>
+          <w:szCs w:val="28"/>
+        </w:rPr>
+        <w:t xml:space="preserve">) Random Variables </w:t>
       </w:r>
       <w:r>
         <w:rPr>
@@ -1580,15 +1517,6 @@
           <w:szCs w:val="28"/>
         </w:rPr>
         <w:tab/>
-      </w:r>
-      <w:r>
-        <w:rPr>
-          <w:rFonts w:cstheme="minorHAnsi"/>
-          <w:b/>
-          <w:bCs/>
-          <w:sz w:val="28"/>
-          <w:szCs w:val="28"/>
-        </w:rPr>
         <w:t>ii) Normal Probability Distribution</w:t>
       </w:r>
     </w:p>
@@ -1626,6 +1554,7 @@
           <w:szCs w:val="28"/>
         </w:rPr>
       </w:pPr>
+      <w:proofErr w:type="spellStart"/>
       <w:r>
         <w:rPr>
           <w:rFonts w:cstheme="minorHAnsi"/>
@@ -1635,7 +1564,19 @@
           <w:sz w:val="28"/>
           <w:szCs w:val="28"/>
         </w:rPr>
-        <w:t>i) Random Variables</w:t>
+        <w:t>i</w:t>
+      </w:r>
+      <w:proofErr w:type="spellEnd"/>
+      <w:r>
+        <w:rPr>
+          <w:rFonts w:cstheme="minorHAnsi"/>
+          <w:b/>
+          <w:bCs/>
+          <w:color w:val="FF0000"/>
+          <w:sz w:val="28"/>
+          <w:szCs w:val="28"/>
+        </w:rPr>
+        <w:t>) Random Variables</w:t>
       </w:r>
     </w:p>
     <w:p>
@@ -1831,27 +1772,7 @@
           <w:sz w:val="28"/>
           <w:szCs w:val="28"/>
         </w:rPr>
-        <w:t>Continuous Random Variables</w:t>
-      </w:r>
-      <w:r>
-        <w:rPr>
-          <w:rFonts w:cstheme="minorHAnsi"/>
-          <w:b/>
-          <w:bCs/>
-          <w:sz w:val="28"/>
-          <w:szCs w:val="28"/>
-        </w:rPr>
-        <w:t>:</w:t>
-      </w:r>
-      <w:r>
-        <w:rPr>
-          <w:rFonts w:cstheme="minorHAnsi"/>
-          <w:b/>
-          <w:bCs/>
-          <w:sz w:val="28"/>
-          <w:szCs w:val="28"/>
-        </w:rPr>
-        <w:t xml:space="preserve"> </w:t>
+        <w:t xml:space="preserve">Continuous Random Variables: </w:t>
       </w:r>
     </w:p>
     <w:p>
@@ -1946,18 +1867,7 @@
           <w:szCs w:val="28"/>
         </w:rPr>
         <w:lastRenderedPageBreak/>
-        <w:t>ii) Normal Probability Distribution</w:t>
-      </w:r>
-      <w:r>
-        <w:rPr>
-          <w:rFonts w:cstheme="minorHAnsi"/>
-          <w:b/>
-          <w:bCs/>
-          <w:color w:val="FF0000"/>
-          <w:sz w:val="28"/>
-          <w:szCs w:val="28"/>
-        </w:rPr>
-        <w:t xml:space="preserve"> </w:t>
+        <w:t xml:space="preserve">ii) Normal Probability Distribution </w:t>
       </w:r>
     </w:p>
     <w:p>
@@ -2285,8 +2195,18 @@
           <w:sz w:val="28"/>
           <w:szCs w:val="28"/>
         </w:rPr>
-        <w:t>variable X;</w:t>
-      </w:r>
+        <w:t xml:space="preserve">variable </w:t>
+      </w:r>
+      <w:proofErr w:type="gramStart"/>
+      <w:r>
+        <w:rPr>
+          <w:rFonts w:cstheme="minorHAnsi"/>
+          <w:sz w:val="28"/>
+          <w:szCs w:val="28"/>
+        </w:rPr>
+        <w:t>X;</w:t>
+      </w:r>
+      <w:proofErr w:type="gramEnd"/>
       <w:r>
         <w:rPr>
           <w:rFonts w:cstheme="minorHAnsi"/>
@@ -2324,7 +2244,25 @@
           <w:sz w:val="28"/>
           <w:szCs w:val="28"/>
         </w:rPr>
-        <w:t>he points located at μ−σ and μ+σ are the points of inflection; that is, where the graph</w:t>
+        <w:t xml:space="preserve">he points located at μ−σ and </w:t>
+      </w:r>
+      <w:proofErr w:type="spellStart"/>
+      <w:r>
+        <w:rPr>
+          <w:rFonts w:cstheme="minorHAnsi"/>
+          <w:sz w:val="28"/>
+          <w:szCs w:val="28"/>
+        </w:rPr>
+        <w:t>μ+σ</w:t>
+      </w:r>
+      <w:proofErr w:type="spellEnd"/>
+      <w:r>
+        <w:rPr>
+          <w:rFonts w:cstheme="minorHAnsi"/>
+          <w:sz w:val="28"/>
+          <w:szCs w:val="28"/>
+        </w:rPr>
+        <w:t xml:space="preserve"> are the points of inflection; that is, where the graph</w:t>
       </w:r>
       <w:r>
         <w:rPr>
@@ -2340,15 +2278,7 @@
           <w:sz w:val="28"/>
           <w:szCs w:val="28"/>
         </w:rPr>
-        <w:t>changes from cupping up to cupping down</w:t>
-      </w:r>
-      <w:r>
-        <w:rPr>
-          <w:rFonts w:cstheme="minorHAnsi"/>
-          <w:sz w:val="28"/>
-          <w:szCs w:val="28"/>
-        </w:rPr>
-        <w:t>.</w:t>
+        <w:t>changes from cupping up to cupping down.</w:t>
       </w:r>
     </w:p>
     <w:p>
@@ -2766,17 +2696,7 @@
           <w:szCs w:val="28"/>
         </w:rPr>
         <w:lastRenderedPageBreak/>
-        <w:t>3</w:t>
-      </w:r>
-      <w:r>
-        <w:rPr>
-          <w:rFonts w:cstheme="minorHAnsi"/>
-          <w:b/>
-          <w:bCs/>
-          <w:sz w:val="28"/>
-          <w:szCs w:val="28"/>
-        </w:rPr>
-        <w:t>.b</w:t>
+        <w:t>3.b</w:t>
       </w:r>
       <w:r>
         <w:rPr>
@@ -2796,37 +2716,7 @@
           <w:sz w:val="28"/>
           <w:szCs w:val="28"/>
         </w:rPr>
-        <w:t xml:space="preserve"> </w:t>
-      </w:r>
-      <w:r>
-        <w:rPr>
-          <w:rFonts w:cstheme="minorHAnsi"/>
-          <w:b/>
-          <w:bCs/>
-          <w:sz w:val="28"/>
-          <w:szCs w:val="28"/>
-        </w:rPr>
-        <w:t xml:space="preserve">Explain Scatter Plot ? Also explain the </w:t>
-      </w:r>
-      <w:r>
-        <w:rPr>
-          <w:rFonts w:cstheme="minorHAnsi"/>
-          <w:b/>
-          <w:bCs/>
-          <w:sz w:val="28"/>
-          <w:szCs w:val="28"/>
-        </w:rPr>
-        <w:t>advantage and</w:t>
-      </w:r>
-      <w:r>
-        <w:rPr>
-          <w:rFonts w:cstheme="minorHAnsi"/>
-          <w:b/>
-          <w:bCs/>
-          <w:sz w:val="28"/>
-          <w:szCs w:val="28"/>
-        </w:rPr>
-        <w:t xml:space="preserve"> limitation of scatter plot.</w:t>
+        <w:t xml:space="preserve"> Explain Scatter Plot ? Also explain the advantage and limitation of scatter plot.</w:t>
       </w:r>
     </w:p>
     <w:p>
@@ -2849,29 +2739,7 @@
           <w:sz w:val="28"/>
           <w:szCs w:val="28"/>
         </w:rPr>
-        <w:t xml:space="preserve">Ans. </w:t>
-      </w:r>
-      <w:r>
-        <w:rPr>
-          <w:rFonts w:cstheme="minorHAnsi"/>
-          <w:b/>
-          <w:bCs/>
-          <w:color w:val="FF0000"/>
-          <w:sz w:val="28"/>
-          <w:szCs w:val="28"/>
-        </w:rPr>
-        <w:t>3</w:t>
-      </w:r>
-      <w:r>
-        <w:rPr>
-          <w:rFonts w:cstheme="minorHAnsi"/>
-          <w:b/>
-          <w:bCs/>
-          <w:color w:val="FF0000"/>
-          <w:sz w:val="28"/>
-          <w:szCs w:val="28"/>
-        </w:rPr>
-        <w:t>.b)</w:t>
+        <w:t>Ans. 3.b)</w:t>
       </w:r>
     </w:p>
     <w:p>
@@ -2910,71 +2778,7 @@
           <w:sz w:val="28"/>
           <w:szCs w:val="28"/>
         </w:rPr>
-        <w:t>A Scatter Plot is a graph in which the values of two variables are plotted along two axes,</w:t>
-      </w:r>
-      <w:r>
-        <w:rPr>
-          <w:rFonts w:cstheme="minorHAnsi"/>
-          <w:sz w:val="28"/>
-          <w:szCs w:val="28"/>
-        </w:rPr>
-        <w:t xml:space="preserve"> </w:t>
-      </w:r>
-      <w:r>
-        <w:rPr>
-          <w:rFonts w:cstheme="minorHAnsi"/>
-          <w:sz w:val="28"/>
-          <w:szCs w:val="28"/>
-        </w:rPr>
-        <w:t>the pattern of the resulting points revealing any correlation present.</w:t>
-      </w:r>
-      <w:r>
-        <w:rPr>
-          <w:rFonts w:cstheme="minorHAnsi"/>
-          <w:sz w:val="28"/>
-          <w:szCs w:val="28"/>
-        </w:rPr>
-        <w:t xml:space="preserve"> </w:t>
-      </w:r>
-      <w:r>
-        <w:rPr>
-          <w:rFonts w:cstheme="minorHAnsi"/>
-          <w:sz w:val="28"/>
-          <w:szCs w:val="28"/>
-        </w:rPr>
-        <w:t>With scatter plots we can explain how the variables relate to each other. Which is defined</w:t>
-      </w:r>
-      <w:r>
-        <w:rPr>
-          <w:rFonts w:cstheme="minorHAnsi"/>
-          <w:sz w:val="28"/>
-          <w:szCs w:val="28"/>
-        </w:rPr>
-        <w:t xml:space="preserve"> </w:t>
-      </w:r>
-      <w:r>
-        <w:rPr>
-          <w:rFonts w:cstheme="minorHAnsi"/>
-          <w:sz w:val="28"/>
-          <w:szCs w:val="28"/>
-        </w:rPr>
-        <w:t>as correlation. Positive, Negative, and None (no correlation) are the three types of</w:t>
-      </w:r>
-      <w:r>
-        <w:rPr>
-          <w:rFonts w:cstheme="minorHAnsi"/>
-          <w:sz w:val="28"/>
-          <w:szCs w:val="28"/>
-        </w:rPr>
-        <w:t xml:space="preserve"> </w:t>
-      </w:r>
-      <w:r>
-        <w:rPr>
-          <w:rFonts w:cstheme="minorHAnsi"/>
-          <w:sz w:val="28"/>
-          <w:szCs w:val="28"/>
-        </w:rPr>
-        <w:t>correlation.</w:t>
+        <w:t>A Scatter Plot is a graph in which the values of two variables are plotted along two axes, the pattern of the resulting points revealing any correlation present. With scatter plots we can explain how the variables relate to each other. Which is defined as correlation. Positive, Negative, and None (no correlation) are the three types of correlation.</w:t>
       </w:r>
     </w:p>
     <w:p>
@@ -2996,17 +2800,7 @@
           <w:sz w:val="28"/>
           <w:szCs w:val="28"/>
         </w:rPr>
-        <w:t xml:space="preserve">Advantages of a Scatter </w:t>
-      </w:r>
-      <w:r>
-        <w:rPr>
-          <w:rFonts w:cstheme="minorHAnsi"/>
-          <w:b/>
-          <w:bCs/>
-          <w:sz w:val="28"/>
-          <w:szCs w:val="28"/>
-        </w:rPr>
-        <w:t>Plot</w:t>
+        <w:t>Advantages of a Scatter Plot</w:t>
       </w:r>
     </w:p>
     <w:p>
@@ -3063,23 +2857,7 @@
           <w:sz w:val="28"/>
           <w:szCs w:val="28"/>
         </w:rPr>
-        <w:t xml:space="preserve">• </w:t>
-      </w:r>
-      <w:r>
-        <w:rPr>
-          <w:rFonts w:cstheme="minorHAnsi"/>
-          <w:sz w:val="28"/>
-          <w:szCs w:val="28"/>
-        </w:rPr>
-        <w:t>Maximum and minimum value</w:t>
-      </w:r>
-      <w:r>
-        <w:rPr>
-          <w:rFonts w:cstheme="minorHAnsi"/>
-          <w:sz w:val="28"/>
-          <w:szCs w:val="28"/>
-        </w:rPr>
-        <w:t xml:space="preserve"> can be easily determined.</w:t>
+        <w:t>• Maximum and minimum value can be easily determined.</w:t>
       </w:r>
     </w:p>
     <w:p>
@@ -3098,23 +2876,7 @@
           <w:sz w:val="28"/>
           <w:szCs w:val="28"/>
         </w:rPr>
-        <w:t xml:space="preserve">• Observation and reading </w:t>
-      </w:r>
-      <w:r>
-        <w:rPr>
-          <w:rFonts w:cstheme="minorHAnsi"/>
-          <w:sz w:val="28"/>
-          <w:szCs w:val="28"/>
-        </w:rPr>
-        <w:t>are</w:t>
-      </w:r>
-      <w:r>
-        <w:rPr>
-          <w:rFonts w:cstheme="minorHAnsi"/>
-          <w:sz w:val="28"/>
-          <w:szCs w:val="28"/>
-        </w:rPr>
-        <w:t xml:space="preserve"> easy to understand</w:t>
+        <w:t>• Observation and reading are easy to understand</w:t>
       </w:r>
     </w:p>
     <w:p>
@@ -3155,17 +2917,7 @@
           <w:sz w:val="28"/>
           <w:szCs w:val="28"/>
         </w:rPr>
-        <w:t xml:space="preserve">Limitations of a Scatter </w:t>
-      </w:r>
-      <w:r>
-        <w:rPr>
-          <w:rFonts w:cstheme="minorHAnsi"/>
-          <w:b/>
-          <w:bCs/>
-          <w:sz w:val="28"/>
-          <w:szCs w:val="28"/>
-        </w:rPr>
-        <w:t>Plot</w:t>
+        <w:t>Limitations of a Scatter Plot</w:t>
       </w:r>
     </w:p>
     <w:p>
@@ -3312,37 +3064,7 @@
           <w:szCs w:val="28"/>
         </w:rPr>
         <w:lastRenderedPageBreak/>
-        <w:t>3</w:t>
-      </w:r>
-      <w:r>
-        <w:rPr>
-          <w:rFonts w:cstheme="minorHAnsi"/>
-          <w:b/>
-          <w:bCs/>
-          <w:sz w:val="28"/>
-          <w:szCs w:val="28"/>
-        </w:rPr>
-        <w:t>.</w:t>
-      </w:r>
-      <w:r>
-        <w:rPr>
-          <w:rFonts w:cstheme="minorHAnsi"/>
-          <w:b/>
-          <w:bCs/>
-          <w:sz w:val="28"/>
-          <w:szCs w:val="28"/>
-        </w:rPr>
-        <w:t>c</w:t>
-      </w:r>
-      <w:r>
-        <w:rPr>
-          <w:rFonts w:cstheme="minorHAnsi"/>
-          <w:b/>
-          <w:bCs/>
-          <w:sz w:val="28"/>
-          <w:szCs w:val="28"/>
-        </w:rPr>
-        <w:t>) What is dataframe and how it is created in R ?</w:t>
+        <w:t>3.c) What is dataframe and how it is created in R ?</w:t>
       </w:r>
     </w:p>
     <w:p>
@@ -3365,51 +3087,7 @@
           <w:sz w:val="28"/>
           <w:szCs w:val="28"/>
         </w:rPr>
-        <w:t>Ans.</w:t>
-      </w:r>
-      <w:r>
-        <w:rPr>
-          <w:rFonts w:cstheme="minorHAnsi"/>
-          <w:b/>
-          <w:bCs/>
-          <w:color w:val="FF0000"/>
-          <w:sz w:val="28"/>
-          <w:szCs w:val="28"/>
-        </w:rPr>
-        <w:t>3</w:t>
-      </w:r>
-      <w:r>
-        <w:rPr>
-          <w:rFonts w:cstheme="minorHAnsi"/>
-          <w:b/>
-          <w:bCs/>
-          <w:color w:val="FF0000"/>
-          <w:sz w:val="28"/>
-          <w:szCs w:val="28"/>
-        </w:rPr>
-        <w:t>.</w:t>
-      </w:r>
-      <w:r>
-        <w:rPr>
-          <w:rFonts w:cstheme="minorHAnsi"/>
-          <w:b/>
-          <w:bCs/>
-          <w:color w:val="FF0000"/>
-          <w:sz w:val="28"/>
-          <w:szCs w:val="28"/>
-        </w:rPr>
-        <w:t>c</w:t>
-      </w:r>
-      <w:r>
-        <w:rPr>
-          <w:rFonts w:cstheme="minorHAnsi"/>
-          <w:b/>
-          <w:bCs/>
-          <w:color w:val="FF0000"/>
-          <w:sz w:val="28"/>
-          <w:szCs w:val="28"/>
-        </w:rPr>
-        <w:t>)</w:t>
+        <w:t>Ans.3.c)</w:t>
       </w:r>
     </w:p>
     <w:p>
@@ -3431,7 +3109,25 @@
           <w:sz w:val="28"/>
           <w:szCs w:val="28"/>
         </w:rPr>
-        <w:t xml:space="preserve">A DataFrame is a way to represent and work with tabular data. </w:t>
+        <w:t xml:space="preserve">A </w:t>
+      </w:r>
+      <w:proofErr w:type="spellStart"/>
+      <w:r>
+        <w:rPr>
+          <w:rFonts w:cstheme="minorHAnsi"/>
+          <w:sz w:val="28"/>
+          <w:szCs w:val="28"/>
+        </w:rPr>
+        <w:t>DataFrame</w:t>
+      </w:r>
+      <w:proofErr w:type="spellEnd"/>
+      <w:r>
+        <w:rPr>
+          <w:rFonts w:cstheme="minorHAnsi"/>
+          <w:sz w:val="28"/>
+          <w:szCs w:val="28"/>
+        </w:rPr>
+        <w:t xml:space="preserve"> is a way to represent and work with tabular data. </w:t>
       </w:r>
     </w:p>
     <w:p>
@@ -3453,23 +3149,7 @@
           <w:sz w:val="28"/>
           <w:szCs w:val="28"/>
         </w:rPr>
-        <w:t>Tabular data has rows and</w:t>
-      </w:r>
-      <w:r>
-        <w:rPr>
-          <w:rFonts w:cstheme="minorHAnsi"/>
-          <w:sz w:val="28"/>
-          <w:szCs w:val="28"/>
-        </w:rPr>
-        <w:t xml:space="preserve"> </w:t>
-      </w:r>
-      <w:r>
-        <w:rPr>
-          <w:rFonts w:cstheme="minorHAnsi"/>
-          <w:sz w:val="28"/>
-          <w:szCs w:val="28"/>
-        </w:rPr>
-        <w:t xml:space="preserve">columns, just like our csv file. </w:t>
+        <w:t xml:space="preserve">Tabular data has rows and columns, just like our csv file. </w:t>
       </w:r>
     </w:p>
     <w:p>
@@ -3491,16 +3171,9 @@
           <w:sz w:val="28"/>
           <w:szCs w:val="28"/>
         </w:rPr>
-        <w:t>In order to read in the data, we’ll need to use the</w:t>
-      </w:r>
-      <w:r>
-        <w:rPr>
-          <w:rFonts w:cstheme="minorHAnsi"/>
-          <w:sz w:val="28"/>
-          <w:szCs w:val="28"/>
-        </w:rPr>
-        <w:t xml:space="preserve"> </w:t>
-      </w:r>
+        <w:t xml:space="preserve">In order to read in the data, we’ll need to use the </w:t>
+      </w:r>
+      <w:proofErr w:type="spellStart"/>
       <w:r>
         <w:rPr>
           <w:rFonts w:cstheme="minorHAnsi"/>
@@ -3510,6 +3183,7 @@
         </w:rPr>
         <w:t>pandas.read_csv</w:t>
       </w:r>
+      <w:proofErr w:type="spellEnd"/>
       <w:r>
         <w:rPr>
           <w:rFonts w:cstheme="minorHAnsi"/>
@@ -3538,7 +3212,25 @@
           <w:sz w:val="28"/>
           <w:szCs w:val="28"/>
         </w:rPr>
-        <w:t>This function will take in a csv file and return a DataFrame.</w:t>
+        <w:t xml:space="preserve">This function will take in a csv file and return a </w:t>
+      </w:r>
+      <w:proofErr w:type="spellStart"/>
+      <w:r>
+        <w:rPr>
+          <w:rFonts w:cstheme="minorHAnsi"/>
+          <w:sz w:val="28"/>
+          <w:szCs w:val="28"/>
+        </w:rPr>
+        <w:t>DataFrame</w:t>
+      </w:r>
+      <w:proofErr w:type="spellEnd"/>
+      <w:r>
+        <w:rPr>
+          <w:rFonts w:cstheme="minorHAnsi"/>
+          <w:sz w:val="28"/>
+          <w:szCs w:val="28"/>
+        </w:rPr>
+        <w:t>.</w:t>
       </w:r>
     </w:p>
     <w:p>
@@ -3647,7 +3339,29 @@
           <w:sz w:val="28"/>
           <w:szCs w:val="28"/>
         </w:rPr>
-        <w:t>Create DataFrame in R</w:t>
+        <w:t xml:space="preserve">Create </w:t>
+      </w:r>
+      <w:proofErr w:type="spellStart"/>
+      <w:r>
+        <w:rPr>
+          <w:rFonts w:cstheme="minorHAnsi"/>
+          <w:b/>
+          <w:bCs/>
+          <w:sz w:val="28"/>
+          <w:szCs w:val="28"/>
+        </w:rPr>
+        <w:t>DataFrame</w:t>
+      </w:r>
+      <w:proofErr w:type="spellEnd"/>
+      <w:r>
+        <w:rPr>
+          <w:rFonts w:cstheme="minorHAnsi"/>
+          <w:b/>
+          <w:bCs/>
+          <w:sz w:val="28"/>
+          <w:szCs w:val="28"/>
+        </w:rPr>
+        <w:t xml:space="preserve"> in R</w:t>
       </w:r>
       <w:r>
         <w:rPr>
@@ -3674,7 +3388,25 @@
           <w:sz w:val="28"/>
           <w:szCs w:val="28"/>
         </w:rPr>
-        <w:t>Use the data.frame() function to create a data frame:</w:t>
+        <w:t>Use the </w:t>
+      </w:r>
+      <w:proofErr w:type="spellStart"/>
+      <w:r>
+        <w:rPr>
+          <w:rFonts w:cstheme="minorHAnsi"/>
+          <w:sz w:val="28"/>
+          <w:szCs w:val="28"/>
+        </w:rPr>
+        <w:t>data.frame</w:t>
+      </w:r>
+      <w:proofErr w:type="spellEnd"/>
+      <w:r>
+        <w:rPr>
+          <w:rFonts w:cstheme="minorHAnsi"/>
+          <w:sz w:val="28"/>
+          <w:szCs w:val="28"/>
+        </w:rPr>
+        <w:t>() function to create a data frame:</w:t>
       </w:r>
     </w:p>
     <w:p>
@@ -3800,6 +3532,7 @@
         </w:rPr>
         <w:br/>
       </w:r>
+      <w:proofErr w:type="spellStart"/>
       <w:r>
         <w:rPr>
           <w:rFonts w:ascii="Consolas" w:hAnsi="Consolas"/>
@@ -3809,7 +3542,43 @@
           <w:highlight w:val="black"/>
           <w:shd w:val="clear" w:color="auto" w:fill="FFFFFF"/>
         </w:rPr>
-        <w:t>Data_Frame &lt;- data.frame (</w:t>
+        <w:t>Data_Frame</w:t>
+      </w:r>
+      <w:proofErr w:type="spellEnd"/>
+      <w:r>
+        <w:rPr>
+          <w:rFonts w:ascii="Consolas" w:hAnsi="Consolas"/>
+          <w:color w:val="FFFFFF" w:themeColor="background1"/>
+          <w:sz w:val="32"/>
+          <w:szCs w:val="32"/>
+          <w:highlight w:val="black"/>
+          <w:shd w:val="clear" w:color="auto" w:fill="FFFFFF"/>
+        </w:rPr>
+        <w:t xml:space="preserve"> &lt;- </w:t>
+      </w:r>
+      <w:proofErr w:type="spellStart"/>
+      <w:r>
+        <w:rPr>
+          <w:rFonts w:ascii="Consolas" w:hAnsi="Consolas"/>
+          <w:color w:val="FFFFFF" w:themeColor="background1"/>
+          <w:sz w:val="32"/>
+          <w:szCs w:val="32"/>
+          <w:highlight w:val="black"/>
+          <w:shd w:val="clear" w:color="auto" w:fill="FFFFFF"/>
+        </w:rPr>
+        <w:t>data.frame</w:t>
+      </w:r>
+      <w:proofErr w:type="spellEnd"/>
+      <w:r>
+        <w:rPr>
+          <w:rFonts w:ascii="Consolas" w:hAnsi="Consolas"/>
+          <w:color w:val="FFFFFF" w:themeColor="background1"/>
+          <w:sz w:val="32"/>
+          <w:szCs w:val="32"/>
+          <w:highlight w:val="black"/>
+          <w:shd w:val="clear" w:color="auto" w:fill="FFFFFF"/>
+        </w:rPr>
+        <w:t xml:space="preserve"> (</w:t>
       </w:r>
       <w:r>
         <w:rPr>
@@ -4222,6 +3991,7 @@
         </w:rPr>
         <w:br/>
       </w:r>
+      <w:proofErr w:type="spellStart"/>
       <w:r>
         <w:rPr>
           <w:rFonts w:ascii="Consolas" w:hAnsi="Consolas"/>
@@ -4233,6 +4003,7 @@
         </w:rPr>
         <w:t>Data_Frame</w:t>
       </w:r>
+      <w:proofErr w:type="spellEnd"/>
     </w:p>
     <w:p>
       <w:pPr>
@@ -4357,51 +4128,7 @@
           <w:sz w:val="28"/>
           <w:szCs w:val="28"/>
         </w:rPr>
-        <w:t>Ans.</w:t>
-      </w:r>
-      <w:r>
-        <w:rPr>
-          <w:rFonts w:cstheme="minorHAnsi"/>
-          <w:b/>
-          <w:bCs/>
-          <w:color w:val="FF0000"/>
-          <w:sz w:val="28"/>
-          <w:szCs w:val="28"/>
-        </w:rPr>
-        <w:t>4</w:t>
-      </w:r>
-      <w:r>
-        <w:rPr>
-          <w:rFonts w:cstheme="minorHAnsi"/>
-          <w:b/>
-          <w:bCs/>
-          <w:color w:val="FF0000"/>
-          <w:sz w:val="28"/>
-          <w:szCs w:val="28"/>
-        </w:rPr>
-        <w:t>.</w:t>
-      </w:r>
-      <w:r>
-        <w:rPr>
-          <w:rFonts w:cstheme="minorHAnsi"/>
-          <w:b/>
-          <w:bCs/>
-          <w:color w:val="FF0000"/>
-          <w:sz w:val="28"/>
-          <w:szCs w:val="28"/>
-        </w:rPr>
-        <w:t>b</w:t>
-      </w:r>
-      <w:r>
-        <w:rPr>
-          <w:rFonts w:cstheme="minorHAnsi"/>
-          <w:b/>
-          <w:bCs/>
-          <w:color w:val="FF0000"/>
-          <w:sz w:val="28"/>
-          <w:szCs w:val="28"/>
-        </w:rPr>
-        <w:t>)</w:t>
+        <w:t>Ans.4.b)</w:t>
       </w:r>
     </w:p>
     <w:p>
@@ -4441,23 +4168,61 @@
           <w:sz w:val="28"/>
           <w:szCs w:val="28"/>
         </w:rPr>
-        <w:t>A barplot (or barchart) is one of the most common type of graphic. It shows the</w:t>
-      </w:r>
-      <w:r>
-        <w:rPr>
-          <w:rFonts w:cstheme="minorHAnsi"/>
-          <w:sz w:val="28"/>
-          <w:szCs w:val="28"/>
-        </w:rPr>
-        <w:t xml:space="preserve"> </w:t>
-      </w:r>
-      <w:r>
-        <w:rPr>
-          <w:rFonts w:cstheme="minorHAnsi"/>
-          <w:sz w:val="28"/>
-          <w:szCs w:val="28"/>
-        </w:rPr>
-        <w:t>relationship between a numeric variable and a categoric variable.</w:t>
+        <w:t xml:space="preserve">A </w:t>
+      </w:r>
+      <w:proofErr w:type="spellStart"/>
+      <w:r>
+        <w:rPr>
+          <w:rFonts w:cstheme="minorHAnsi"/>
+          <w:sz w:val="28"/>
+          <w:szCs w:val="28"/>
+        </w:rPr>
+        <w:t>barplot</w:t>
+      </w:r>
+      <w:proofErr w:type="spellEnd"/>
+      <w:r>
+        <w:rPr>
+          <w:rFonts w:cstheme="minorHAnsi"/>
+          <w:sz w:val="28"/>
+          <w:szCs w:val="28"/>
+        </w:rPr>
+        <w:t xml:space="preserve"> (or </w:t>
+      </w:r>
+      <w:proofErr w:type="spellStart"/>
+      <w:r>
+        <w:rPr>
+          <w:rFonts w:cstheme="minorHAnsi"/>
+          <w:sz w:val="28"/>
+          <w:szCs w:val="28"/>
+        </w:rPr>
+        <w:t>barchart</w:t>
+      </w:r>
+      <w:proofErr w:type="spellEnd"/>
+      <w:r>
+        <w:rPr>
+          <w:rFonts w:cstheme="minorHAnsi"/>
+          <w:sz w:val="28"/>
+          <w:szCs w:val="28"/>
+        </w:rPr>
+        <w:t xml:space="preserve">) is one of the most common </w:t>
+      </w:r>
+      <w:proofErr w:type="gramStart"/>
+      <w:r>
+        <w:rPr>
+          <w:rFonts w:cstheme="minorHAnsi"/>
+          <w:sz w:val="28"/>
+          <w:szCs w:val="28"/>
+        </w:rPr>
+        <w:t>type</w:t>
+      </w:r>
+      <w:proofErr w:type="gramEnd"/>
+      <w:r>
+        <w:rPr>
+          <w:rFonts w:cstheme="minorHAnsi"/>
+          <w:sz w:val="28"/>
+          <w:szCs w:val="28"/>
+        </w:rPr>
+        <w:t xml:space="preserve"> of graphic. It shows the relationship between a numeric variable and a categoric variable.</w:t>
       </w:r>
     </w:p>
     <w:p>
@@ -4475,23 +4240,7 @@
           <w:sz w:val="28"/>
           <w:szCs w:val="28"/>
         </w:rPr>
-        <w:t>Bar Plot are classified into four types of graphs - bar graph or bar chart, line graph, pie</w:t>
-      </w:r>
-      <w:r>
-        <w:rPr>
-          <w:rFonts w:cstheme="minorHAnsi"/>
-          <w:sz w:val="28"/>
-          <w:szCs w:val="28"/>
-        </w:rPr>
-        <w:t xml:space="preserve"> </w:t>
-      </w:r>
-      <w:r>
-        <w:rPr>
-          <w:rFonts w:cstheme="minorHAnsi"/>
-          <w:sz w:val="28"/>
-          <w:szCs w:val="28"/>
-        </w:rPr>
-        <w:t>chart, and diagram.</w:t>
+        <w:t>Bar Plot are classified into four types of graphs - bar graph or bar chart, line graph, pie chart, and diagram.</w:t>
       </w:r>
     </w:p>
     <w:p>
@@ -4597,23 +4346,7 @@
           <w:sz w:val="28"/>
           <w:szCs w:val="28"/>
         </w:rPr>
-        <w:t>• When we try to display changes in speeds such as acceleration, Bar graphs won</w:t>
-      </w:r>
-      <w:r>
-        <w:rPr>
-          <w:rFonts w:cstheme="minorHAnsi"/>
-          <w:sz w:val="28"/>
-          <w:szCs w:val="28"/>
-        </w:rPr>
-        <w:t>’</w:t>
-      </w:r>
-      <w:r>
-        <w:rPr>
-          <w:rFonts w:cstheme="minorHAnsi"/>
-          <w:sz w:val="28"/>
-          <w:szCs w:val="28"/>
-        </w:rPr>
-        <w:t>t help us.</w:t>
+        <w:t>• When we try to display changes in speeds such as acceleration, Bar graphs won’t help us.</w:t>
       </w:r>
     </w:p>
     <w:p>
@@ -4771,27 +4504,7 @@
           <w:sz w:val="28"/>
           <w:szCs w:val="28"/>
         </w:rPr>
-        <w:t xml:space="preserve">Explain Box and Histogram plot with </w:t>
-      </w:r>
-      <w:r>
-        <w:rPr>
-          <w:rFonts w:cstheme="minorHAnsi"/>
-          <w:b/>
-          <w:bCs/>
-          <w:sz w:val="28"/>
-          <w:szCs w:val="28"/>
-        </w:rPr>
-        <w:t>advantage</w:t>
-      </w:r>
-      <w:r>
-        <w:rPr>
-          <w:rFonts w:cstheme="minorHAnsi"/>
-          <w:b/>
-          <w:bCs/>
-          <w:sz w:val="28"/>
-          <w:szCs w:val="28"/>
-        </w:rPr>
-        <w:t xml:space="preserve"> and limitation.</w:t>
+        <w:t>Explain Box and Histogram plot with advantage and limitation.</w:t>
       </w:r>
     </w:p>
     <w:p>
@@ -4815,29 +4528,7 @@
           <w:sz w:val="28"/>
           <w:szCs w:val="28"/>
         </w:rPr>
-        <w:t>Ans.</w:t>
-      </w:r>
-      <w:r>
-        <w:rPr>
-          <w:rFonts w:cstheme="minorHAnsi"/>
-          <w:b/>
-          <w:bCs/>
-          <w:color w:val="FF0000"/>
-          <w:sz w:val="28"/>
-          <w:szCs w:val="28"/>
-        </w:rPr>
-        <w:t>4</w:t>
-      </w:r>
-      <w:r>
-        <w:rPr>
-          <w:rFonts w:cstheme="minorHAnsi"/>
-          <w:b/>
-          <w:bCs/>
-          <w:color w:val="FF0000"/>
-          <w:sz w:val="28"/>
-          <w:szCs w:val="28"/>
-        </w:rPr>
-        <w:t>.c)</w:t>
+        <w:t>Ans.4.c)</w:t>
       </w:r>
     </w:p>
     <w:p>
@@ -4871,6 +4562,7 @@
         </w:rPr>
         <w:t xml:space="preserve">A histogram represents the frequency distribution of continuous variables. </w:t>
       </w:r>
+      <w:proofErr w:type="gramStart"/>
       <w:r>
         <w:rPr>
           <w:sz w:val="28"/>
@@ -4883,21 +4575,15 @@
           <w:sz w:val="28"/>
           <w:szCs w:val="28"/>
         </w:rPr>
-        <w:t>hile, a bar</w:t>
-      </w:r>
-      <w:r>
-        <w:rPr>
-          <w:sz w:val="28"/>
-          <w:szCs w:val="28"/>
-        </w:rPr>
-        <w:t xml:space="preserve"> </w:t>
-      </w:r>
-      <w:r>
-        <w:rPr>
-          <w:sz w:val="28"/>
-          <w:szCs w:val="28"/>
-        </w:rPr>
-        <w:t>graph is a diagrammatic comparison of discrete variables. Histogram presents numerical data whereas bar graph shows categorical data. The histogram is drawn in such a way that there is no gap between the bars</w:t>
+        <w:t>hile,</w:t>
+      </w:r>
+      <w:proofErr w:type="gramEnd"/>
+      <w:r>
+        <w:rPr>
+          <w:sz w:val="28"/>
+          <w:szCs w:val="28"/>
+        </w:rPr>
+        <w:t xml:space="preserve"> a bar graph is a diagrammatic comparison of discrete variables. Histogram presents numerical data whereas bar graph shows categorical data. The histogram is drawn in such a way that there is no gap between the bars</w:t>
       </w:r>
       <w:r>
         <w:t>.</w:t>
@@ -4968,7 +4654,25 @@
           <w:sz w:val="28"/>
           <w:szCs w:val="28"/>
         </w:rPr>
-        <w:t>Only two sets of data are used, but to analyze certain types of statistical data, more than</w:t>
+        <w:t xml:space="preserve">Only two sets of data are used, but to </w:t>
+      </w:r>
+      <w:proofErr w:type="spellStart"/>
+      <w:r>
+        <w:rPr>
+          <w:rFonts w:cstheme="minorHAnsi"/>
+          <w:sz w:val="28"/>
+          <w:szCs w:val="28"/>
+        </w:rPr>
+        <w:t>analyze</w:t>
+      </w:r>
+      <w:proofErr w:type="spellEnd"/>
+      <w:r>
+        <w:rPr>
+          <w:rFonts w:cstheme="minorHAnsi"/>
+          <w:sz w:val="28"/>
+          <w:szCs w:val="28"/>
+        </w:rPr>
+        <w:t xml:space="preserve"> certain types of statistical data, more than</w:t>
       </w:r>
     </w:p>
     <w:p>
@@ -4991,8 +4695,18 @@
           <w:sz w:val="28"/>
           <w:szCs w:val="28"/>
         </w:rPr>
-        <w:t>two sets of data are necessary</w:t>
-      </w:r>
+        <w:t xml:space="preserve">two sets of data are </w:t>
+      </w:r>
+      <w:proofErr w:type="gramStart"/>
+      <w:r>
+        <w:rPr>
+          <w:rFonts w:cstheme="minorHAnsi"/>
+          <w:sz w:val="28"/>
+          <w:szCs w:val="28"/>
+        </w:rPr>
+        <w:t>necessary</w:t>
+      </w:r>
+      <w:proofErr w:type="gramEnd"/>
     </w:p>
     <w:p>
       <w:pPr>
@@ -5036,23 +4750,7 @@
           <w:sz w:val="28"/>
           <w:szCs w:val="28"/>
         </w:rPr>
-        <w:t>Histogram helps to identify different data, the frequency of the data occurring in the dataset</w:t>
-      </w:r>
-      <w:r>
-        <w:rPr>
-          <w:rFonts w:cstheme="minorHAnsi"/>
-          <w:sz w:val="28"/>
-          <w:szCs w:val="28"/>
-        </w:rPr>
-        <w:t xml:space="preserve"> </w:t>
-      </w:r>
-      <w:r>
-        <w:rPr>
-          <w:rFonts w:cstheme="minorHAnsi"/>
-          <w:sz w:val="28"/>
-          <w:szCs w:val="28"/>
-        </w:rPr>
-        <w:t xml:space="preserve">and categories which are difficult to interpret in a tabular form. </w:t>
+        <w:t xml:space="preserve">Histogram helps to identify different data, the frequency of the data occurring in the dataset and categories which are difficult to interpret in a tabular form. </w:t>
       </w:r>
     </w:p>
     <w:p>
@@ -5145,23 +4843,7 @@
           <w:sz w:val="28"/>
           <w:szCs w:val="28"/>
         </w:rPr>
-        <w:t>It helps to visualize the</w:t>
-      </w:r>
-      <w:r>
-        <w:rPr>
-          <w:rFonts w:cstheme="minorHAnsi"/>
-          <w:sz w:val="28"/>
-          <w:szCs w:val="28"/>
-        </w:rPr>
-        <w:t xml:space="preserve"> </w:t>
-      </w:r>
-      <w:r>
-        <w:rPr>
-          <w:rFonts w:cstheme="minorHAnsi"/>
-          <w:sz w:val="28"/>
-          <w:szCs w:val="28"/>
-        </w:rPr>
-        <w:t>distribution of the data.</w:t>
+        <w:t>It helps to visualize the distribution of the data.</w:t>
       </w:r>
     </w:p>
     <w:p>
@@ -5503,6 +5185,8 @@
         <w:spacing w:before="240" w:after="0" w:line="240" w:lineRule="auto"/>
         <w:rPr>
           <w:rFonts w:ascii="Source Sans Pro" w:eastAsia="Times New Roman" w:hAnsi="Source Sans Pro" w:cs="Times New Roman"/>
+          <w:b/>
+          <w:bCs/>
           <w:color w:val="0F0F0F"/>
           <w:kern w:val="0"/>
           <w:sz w:val="24"/>
@@ -5512,6 +5196,29 @@
         </w:rPr>
       </w:pPr>
       <w:r>
+        <w:rPr>
+          <w:rFonts w:ascii="Source Sans Pro" w:eastAsia="Times New Roman" w:hAnsi="Source Sans Pro" w:cs="Times New Roman"/>
+          <w:b/>
+          <w:bCs/>
+          <w:color w:val="0F0F0F"/>
+          <w:kern w:val="0"/>
+          <w:sz w:val="24"/>
+          <w:szCs w:val="24"/>
+          <w:lang w:eastAsia="en-IN" w:bidi="hi-IN"/>
+          <w14:ligatures w14:val="none"/>
+        </w:rPr>
+        <w:t xml:space="preserve">Advantages: </w:t>
+      </w:r>
+    </w:p>
+    <w:p>
+      <w:pPr>
+        <w:pStyle w:val="ListParagraph"/>
+        <w:numPr>
+          <w:ilvl w:val="0"/>
+          <w:numId w:val="19"/>
+        </w:numPr>
+        <w:shd w:val="clear" w:color="auto" w:fill="FFFFFF"/>
+        <w:spacing w:before="240" w:after="0" w:line="240" w:lineRule="auto"/>
         <w:rPr>
           <w:rFonts w:ascii="Source Sans Pro" w:eastAsia="Times New Roman" w:hAnsi="Source Sans Pro" w:cs="Times New Roman"/>
           <w:color w:val="0F0F0F"/>
@@ -5521,7 +5228,49 @@
           <w:lang w:eastAsia="en-IN" w:bidi="hi-IN"/>
           <w14:ligatures w14:val="none"/>
         </w:rPr>
-        <w:t xml:space="preserve">Advantages: </w:t>
+      </w:pPr>
+      <w:r>
+        <w:rPr>
+          <w:rFonts w:ascii="Source Sans Pro" w:eastAsia="Times New Roman" w:hAnsi="Source Sans Pro" w:cs="Times New Roman"/>
+          <w:color w:val="0F0F0F"/>
+          <w:kern w:val="0"/>
+          <w:sz w:val="24"/>
+          <w:szCs w:val="24"/>
+          <w:lang w:eastAsia="en-IN" w:bidi="hi-IN"/>
+          <w14:ligatures w14:val="none"/>
+        </w:rPr>
+        <w:t>The box plot organizes large amounts of data and visualizes outlier values.</w:t>
+      </w:r>
+    </w:p>
+    <w:p>
+      <w:pPr>
+        <w:shd w:val="clear" w:color="auto" w:fill="FFFFFF"/>
+        <w:spacing w:before="240" w:after="0" w:line="240" w:lineRule="auto"/>
+        <w:rPr>
+          <w:rFonts w:ascii="Source Sans Pro" w:eastAsia="Times New Roman" w:hAnsi="Source Sans Pro" w:cs="Times New Roman"/>
+          <w:b/>
+          <w:bCs/>
+          <w:color w:val="0F0F0F"/>
+          <w:kern w:val="0"/>
+          <w:sz w:val="24"/>
+          <w:szCs w:val="24"/>
+          <w:lang w:eastAsia="en-IN" w:bidi="hi-IN"/>
+          <w14:ligatures w14:val="none"/>
+        </w:rPr>
+      </w:pPr>
+      <w:r>
+        <w:rPr>
+          <w:rFonts w:ascii="Source Sans Pro" w:eastAsia="Times New Roman" w:hAnsi="Source Sans Pro" w:cs="Times New Roman"/>
+          <w:b/>
+          <w:bCs/>
+          <w:color w:val="0F0F0F"/>
+          <w:kern w:val="0"/>
+          <w:sz w:val="24"/>
+          <w:szCs w:val="24"/>
+          <w:lang w:eastAsia="en-IN" w:bidi="hi-IN"/>
+          <w14:ligatures w14:val="none"/>
+        </w:rPr>
+        <w:t xml:space="preserve">Disadvantages: </w:t>
       </w:r>
     </w:p>
     <w:p>
@@ -5553,89 +5302,6 @@
           <w:lang w:eastAsia="en-IN" w:bidi="hi-IN"/>
           <w14:ligatures w14:val="none"/>
         </w:rPr>
-        <w:t xml:space="preserve">The box plot organizes large amounts of </w:t>
-      </w:r>
-      <w:r>
-        <w:rPr>
-          <w:rFonts w:ascii="Source Sans Pro" w:eastAsia="Times New Roman" w:hAnsi="Source Sans Pro" w:cs="Times New Roman"/>
-          <w:color w:val="0F0F0F"/>
-          <w:kern w:val="0"/>
-          <w:sz w:val="24"/>
-          <w:szCs w:val="24"/>
-          <w:lang w:eastAsia="en-IN" w:bidi="hi-IN"/>
-          <w14:ligatures w14:val="none"/>
-        </w:rPr>
-        <w:t>data and</w:t>
-      </w:r>
-      <w:r>
-        <w:rPr>
-          <w:rFonts w:ascii="Source Sans Pro" w:eastAsia="Times New Roman" w:hAnsi="Source Sans Pro" w:cs="Times New Roman"/>
-          <w:color w:val="0F0F0F"/>
-          <w:kern w:val="0"/>
-          <w:sz w:val="24"/>
-          <w:szCs w:val="24"/>
-          <w:lang w:eastAsia="en-IN" w:bidi="hi-IN"/>
-          <w14:ligatures w14:val="none"/>
-        </w:rPr>
-        <w:t xml:space="preserve"> visualizes outlier values.</w:t>
-      </w:r>
-    </w:p>
-    <w:p>
-      <w:pPr>
-        <w:shd w:val="clear" w:color="auto" w:fill="FFFFFF"/>
-        <w:spacing w:before="240" w:after="0" w:line="240" w:lineRule="auto"/>
-        <w:rPr>
-          <w:rFonts w:ascii="Source Sans Pro" w:eastAsia="Times New Roman" w:hAnsi="Source Sans Pro" w:cs="Times New Roman"/>
-          <w:color w:val="0F0F0F"/>
-          <w:kern w:val="0"/>
-          <w:sz w:val="24"/>
-          <w:szCs w:val="24"/>
-          <w:lang w:eastAsia="en-IN" w:bidi="hi-IN"/>
-          <w14:ligatures w14:val="none"/>
-        </w:rPr>
-      </w:pPr>
-      <w:r>
-        <w:rPr>
-          <w:rFonts w:ascii="Source Sans Pro" w:eastAsia="Times New Roman" w:hAnsi="Source Sans Pro" w:cs="Times New Roman"/>
-          <w:color w:val="0F0F0F"/>
-          <w:kern w:val="0"/>
-          <w:sz w:val="24"/>
-          <w:szCs w:val="24"/>
-          <w:lang w:eastAsia="en-IN" w:bidi="hi-IN"/>
-          <w14:ligatures w14:val="none"/>
-        </w:rPr>
-        <w:t xml:space="preserve">Disadvantages: </w:t>
-      </w:r>
-    </w:p>
-    <w:p>
-      <w:pPr>
-        <w:pStyle w:val="ListParagraph"/>
-        <w:numPr>
-          <w:ilvl w:val="0"/>
-          <w:numId w:val="19"/>
-        </w:numPr>
-        <w:shd w:val="clear" w:color="auto" w:fill="FFFFFF"/>
-        <w:spacing w:before="240" w:after="0" w:line="240" w:lineRule="auto"/>
-        <w:rPr>
-          <w:rFonts w:ascii="Source Sans Pro" w:eastAsia="Times New Roman" w:hAnsi="Source Sans Pro" w:cs="Times New Roman"/>
-          <w:color w:val="0F0F0F"/>
-          <w:kern w:val="0"/>
-          <w:sz w:val="24"/>
-          <w:szCs w:val="24"/>
-          <w:lang w:eastAsia="en-IN" w:bidi="hi-IN"/>
-          <w14:ligatures w14:val="none"/>
-        </w:rPr>
-      </w:pPr>
-      <w:r>
-        <w:rPr>
-          <w:rFonts w:ascii="Source Sans Pro" w:eastAsia="Times New Roman" w:hAnsi="Source Sans Pro" w:cs="Times New Roman"/>
-          <w:color w:val="0F0F0F"/>
-          <w:kern w:val="0"/>
-          <w:sz w:val="24"/>
-          <w:szCs w:val="24"/>
-          <w:lang w:eastAsia="en-IN" w:bidi="hi-IN"/>
-          <w14:ligatures w14:val="none"/>
-        </w:rPr>
         <w:t>The box plot is not relevant for detailed analysis of the data as it deals with a summary of the data distribution.</w:t>
       </w:r>
     </w:p>
@@ -5691,47 +5357,7 @@
           <w:szCs w:val="28"/>
         </w:rPr>
         <w:lastRenderedPageBreak/>
-        <w:t>5</w:t>
-      </w:r>
-      <w:r>
-        <w:rPr>
-          <w:rFonts w:cstheme="minorHAnsi"/>
-          <w:b/>
-          <w:bCs/>
-          <w:sz w:val="28"/>
-          <w:szCs w:val="28"/>
-        </w:rPr>
-        <w:t>.</w:t>
-      </w:r>
-      <w:r>
-        <w:rPr>
-          <w:rFonts w:cstheme="minorHAnsi"/>
-          <w:b/>
-          <w:bCs/>
-          <w:sz w:val="28"/>
-          <w:szCs w:val="28"/>
-        </w:rPr>
-        <w:t>b</w:t>
-      </w:r>
-      <w:r>
-        <w:rPr>
-          <w:rFonts w:cstheme="minorHAnsi"/>
-          <w:b/>
-          <w:bCs/>
-          <w:sz w:val="28"/>
-          <w:szCs w:val="28"/>
-        </w:rPr>
-        <w:t>)</w:t>
-      </w:r>
-      <w:r>
-        <w:rPr>
-          <w:rFonts w:cstheme="minorHAnsi"/>
-          <w:b/>
-          <w:bCs/>
-          <w:sz w:val="28"/>
-          <w:szCs w:val="28"/>
-        </w:rPr>
-        <w:t xml:space="preserve"> Wh</w:t>
+        <w:t>5.b) Wh</w:t>
       </w:r>
       <w:r>
         <w:rPr>
@@ -5765,51 +5391,7 @@
           <w:sz w:val="28"/>
           <w:szCs w:val="28"/>
         </w:rPr>
-        <w:t>Ans.</w:t>
-      </w:r>
-      <w:r>
-        <w:rPr>
-          <w:rFonts w:cstheme="minorHAnsi"/>
-          <w:b/>
-          <w:bCs/>
-          <w:color w:val="FF0000"/>
-          <w:sz w:val="28"/>
-          <w:szCs w:val="28"/>
-        </w:rPr>
-        <w:t>5</w:t>
-      </w:r>
-      <w:r>
-        <w:rPr>
-          <w:rFonts w:cstheme="minorHAnsi"/>
-          <w:b/>
-          <w:bCs/>
-          <w:color w:val="FF0000"/>
-          <w:sz w:val="28"/>
-          <w:szCs w:val="28"/>
-        </w:rPr>
-        <w:t>.</w:t>
-      </w:r>
-      <w:r>
-        <w:rPr>
-          <w:rFonts w:cstheme="minorHAnsi"/>
-          <w:b/>
-          <w:bCs/>
-          <w:color w:val="FF0000"/>
-          <w:sz w:val="28"/>
-          <w:szCs w:val="28"/>
-        </w:rPr>
-        <w:t>b</w:t>
-      </w:r>
-      <w:r>
-        <w:rPr>
-          <w:rFonts w:cstheme="minorHAnsi"/>
-          <w:b/>
-          <w:bCs/>
-          <w:color w:val="FF0000"/>
-          <w:sz w:val="28"/>
-          <w:szCs w:val="28"/>
-        </w:rPr>
-        <w:t>)</w:t>
+        <w:t>Ans.5.b)</w:t>
       </w:r>
     </w:p>
     <w:p>
@@ -5831,37 +5413,7 @@
           <w:sz w:val="32"/>
           <w:szCs w:val="32"/>
         </w:rPr>
-        <w:t xml:space="preserve">Features </w:t>
-      </w:r>
-      <w:r>
-        <w:rPr>
-          <w:rFonts w:cstheme="minorHAnsi"/>
-          <w:b/>
-          <w:bCs/>
-          <w:sz w:val="32"/>
-          <w:szCs w:val="32"/>
-        </w:rPr>
-        <w:t>of</w:t>
-      </w:r>
-      <w:r>
-        <w:rPr>
-          <w:rFonts w:cstheme="minorHAnsi"/>
-          <w:b/>
-          <w:bCs/>
-          <w:sz w:val="32"/>
-          <w:szCs w:val="32"/>
-        </w:rPr>
-        <w:t xml:space="preserve"> Python</w:t>
-      </w:r>
-      <w:r>
-        <w:rPr>
-          <w:rFonts w:cstheme="minorHAnsi"/>
-          <w:b/>
-          <w:bCs/>
-          <w:sz w:val="32"/>
-          <w:szCs w:val="32"/>
-        </w:rPr>
-        <w:t xml:space="preserve"> :</w:t>
+        <w:t>Features of Python :</w:t>
       </w:r>
     </w:p>
     <w:p>
@@ -6153,27 +5705,7 @@
           <w:sz w:val="28"/>
           <w:szCs w:val="28"/>
         </w:rPr>
-        <w:t>A</w:t>
-      </w:r>
-      <w:r>
-        <w:rPr>
-          <w:rFonts w:cstheme="minorHAnsi"/>
-          <w:b/>
-          <w:bCs/>
-          <w:sz w:val="28"/>
-          <w:szCs w:val="28"/>
-        </w:rPr>
-        <w:t xml:space="preserve">pplications </w:t>
-      </w:r>
-      <w:r>
-        <w:rPr>
-          <w:rFonts w:cstheme="minorHAnsi"/>
-          <w:b/>
-          <w:bCs/>
-          <w:sz w:val="28"/>
-          <w:szCs w:val="28"/>
-        </w:rPr>
-        <w:t>of Python :</w:t>
+        <w:t>Applications of Python :</w:t>
       </w:r>
     </w:p>
     <w:p>
@@ -6400,7 +5932,51 @@
           <w:sz w:val="28"/>
           <w:szCs w:val="28"/>
         </w:rPr>
-        <w:t>Robotics and automation by the use of inbuilt libraries and tools like PyDy, Dart, PyRobot, and pyro.  </w:t>
+        <w:t xml:space="preserve">Robotics and automation by the use of inbuilt libraries and tools like </w:t>
+      </w:r>
+      <w:proofErr w:type="spellStart"/>
+      <w:r>
+        <w:rPr>
+          <w:rFonts w:cstheme="minorHAnsi"/>
+          <w:i/>
+          <w:iCs/>
+          <w:sz w:val="28"/>
+          <w:szCs w:val="28"/>
+        </w:rPr>
+        <w:t>PyDy</w:t>
+      </w:r>
+      <w:proofErr w:type="spellEnd"/>
+      <w:r>
+        <w:rPr>
+          <w:rFonts w:cstheme="minorHAnsi"/>
+          <w:i/>
+          <w:iCs/>
+          <w:sz w:val="28"/>
+          <w:szCs w:val="28"/>
+        </w:rPr>
+        <w:t xml:space="preserve">, Dart, </w:t>
+      </w:r>
+      <w:proofErr w:type="spellStart"/>
+      <w:r>
+        <w:rPr>
+          <w:rFonts w:cstheme="minorHAnsi"/>
+          <w:i/>
+          <w:iCs/>
+          <w:sz w:val="28"/>
+          <w:szCs w:val="28"/>
+        </w:rPr>
+        <w:t>PyRobot</w:t>
+      </w:r>
+      <w:proofErr w:type="spellEnd"/>
+      <w:r>
+        <w:rPr>
+          <w:rFonts w:cstheme="minorHAnsi"/>
+          <w:i/>
+          <w:iCs/>
+          <w:sz w:val="28"/>
+          <w:szCs w:val="28"/>
+        </w:rPr>
+        <w:t>, and pyro.  </w:t>
       </w:r>
     </w:p>
     <w:p>
@@ -6458,8 +6034,20 @@
           <w:sz w:val="28"/>
           <w:szCs w:val="28"/>
         </w:rPr>
-        <w:t>Scientific applications are facilitated by popular libraries like Pandas, Matplotlib, SciPy, and many more</w:t>
-      </w:r>
+        <w:t xml:space="preserve">Scientific applications are facilitated by popular libraries like Pandas, Matplotlib, SciPy, and many </w:t>
+      </w:r>
+      <w:proofErr w:type="gramStart"/>
+      <w:r>
+        <w:rPr>
+          <w:rFonts w:cstheme="minorHAnsi"/>
+          <w:i/>
+          <w:iCs/>
+          <w:sz w:val="28"/>
+          <w:szCs w:val="28"/>
+        </w:rPr>
+        <w:t>more</w:t>
+      </w:r>
+      <w:proofErr w:type="gramEnd"/>
     </w:p>
     <w:p>
       <w:pPr>
@@ -6622,7 +6210,25 @@
           <w:sz w:val="28"/>
           <w:szCs w:val="28"/>
         </w:rPr>
-        <w:t>Dictionaries are used to store data values in key:value pairs.</w:t>
+        <w:t xml:space="preserve">Dictionaries are used to store data values in </w:t>
+      </w:r>
+      <w:proofErr w:type="spellStart"/>
+      <w:r>
+        <w:rPr>
+          <w:rFonts w:cstheme="minorHAnsi"/>
+          <w:sz w:val="28"/>
+          <w:szCs w:val="28"/>
+        </w:rPr>
+        <w:t>key:value</w:t>
+      </w:r>
+      <w:proofErr w:type="spellEnd"/>
+      <w:r>
+        <w:rPr>
+          <w:rFonts w:cstheme="minorHAnsi"/>
+          <w:sz w:val="28"/>
+          <w:szCs w:val="28"/>
+        </w:rPr>
+        <w:t xml:space="preserve"> pairs.</w:t>
       </w:r>
     </w:p>
     <w:p>
@@ -6714,7 +6320,7 @@
           <w:szCs w:val="28"/>
         </w:rPr>
         <w:drawing>
-          <wp:anchor distT="0" distB="0" distL="114300" distR="114300" simplePos="0" relativeHeight="251662336" behindDoc="0" locked="0" layoutInCell="1" allowOverlap="1" wp14:anchorId="1255FCD8" wp14:editId="7A7E2079">
+          <wp:anchor distT="0" distB="0" distL="114300" distR="114300" simplePos="0" relativeHeight="251662336" behindDoc="0" locked="0" layoutInCell="1" allowOverlap="1" wp14:anchorId="1255FCD8" wp14:editId="455D8ACC">
             <wp:simplePos x="0" y="0"/>
             <wp:positionH relativeFrom="margin">
               <wp:posOffset>1495425</wp:posOffset>
@@ -6780,8 +6386,19 @@
           <w:sz w:val="28"/>
           <w:szCs w:val="28"/>
         </w:rPr>
-        <w:t>The methods available in dictionary are</w:t>
-      </w:r>
+        <w:t xml:space="preserve">The methods available in dictionary </w:t>
+      </w:r>
+      <w:proofErr w:type="gramStart"/>
+      <w:r>
+        <w:rPr>
+          <w:rFonts w:cstheme="minorHAnsi"/>
+          <w:color w:val="000000" w:themeColor="text1"/>
+          <w:sz w:val="28"/>
+          <w:szCs w:val="28"/>
+        </w:rPr>
+        <w:t>are</w:t>
+      </w:r>
+      <w:proofErr w:type="gramEnd"/>
     </w:p>
     <w:p>
       <w:pPr>
@@ -6825,7 +6442,7 @@
       </w:pPr>
     </w:p>
     <w:sectPr>
-      <w:pgSz w:w="12242" w:h="10172"/>
+      <w:pgSz w:w="11907" w:h="16840" w:code="9"/>
       <w:pgMar w:top="425" w:right="720" w:bottom="720" w:left="720" w:header="709" w:footer="709" w:gutter="0"/>
       <w:cols w:space="708"/>
       <w:docGrid w:linePitch="360"/>
@@ -10362,6 +9979,7 @@
   <w:style w:type="character" w:default="1" w:styleId="DefaultParagraphFont">
     <w:name w:val="Default Paragraph Font"/>
     <w:uiPriority w:val="1"/>
+    <w:semiHidden/>
     <w:unhideWhenUsed/>
   </w:style>
   <w:style w:type="table" w:default="1" w:styleId="TableNormal">

</xml_diff>